<commit_message>
Manual do Usuário 0.3
</commit_message>
<xml_diff>
--- a/Documentos/Manual do Usuário.docx
+++ b/Documentos/Manual do Usuário.docx
@@ -473,6 +473,9 @@
     </w:sdt>
     <w:sdt>
       <w:sdtPr>
+        <w:rPr>
+          <w:sz w:val="20"/>
+        </w:rPr>
         <w:id w:val="-473752108"/>
         <w:docPartObj>
           <w:docPartGallery w:val="Table of Contents"/>
@@ -483,7 +486,6 @@
         <w:rPr>
           <w:b/>
           <w:bCs/>
-          <w:sz w:val="20"/>
         </w:rPr>
       </w:sdtEndPr>
       <w:sdtContent>
@@ -1517,10 +1519,7 @@
     </w:sdt>
     <w:p/>
     <w:p/>
-    <w:p>
-      <w:bookmarkStart w:id="0" w:name="_GoBack"/>
-      <w:bookmarkEnd w:id="0"/>
-    </w:p>
+    <w:p/>
     <w:p>
       <w:pPr>
         <w:tabs>
@@ -1558,12 +1557,12 @@
           <w:numId w:val="25"/>
         </w:numPr>
       </w:pPr>
-      <w:bookmarkStart w:id="1" w:name="_Toc452482698"/>
+      <w:bookmarkStart w:id="0" w:name="_Toc452482698"/>
       <w:r>
         <w:lastRenderedPageBreak/>
         <w:t>Sobre o software de Produção de Discursos</w:t>
       </w:r>
-      <w:bookmarkEnd w:id="1"/>
+      <w:bookmarkEnd w:id="0"/>
     </w:p>
     <w:p>
       <w:r>
@@ -1604,7 +1603,7 @@
         <w:t>A inicialização do sistema varia de acordo com o ambiente operacional, Windows ou Linux. E esta diferença será tratada na Seção 1.1 Ambiente operacional.</w:t>
       </w:r>
     </w:p>
-    <w:bookmarkStart w:id="2" w:name="_Toc452482699" w:displacedByCustomXml="next"/>
+    <w:bookmarkStart w:id="1" w:name="_Toc452482699" w:displacedByCustomXml="next"/>
     <w:sdt>
       <w:sdtPr>
         <w:rPr>
@@ -1633,7 +1632,7 @@
           <w:r>
             <w:t>Ambiente Operacional</w:t>
           </w:r>
-          <w:bookmarkEnd w:id="2"/>
+          <w:bookmarkEnd w:id="1"/>
         </w:p>
         <w:p>
           <w:r>
@@ -1786,11 +1785,11 @@
               <w:numId w:val="25"/>
             </w:numPr>
           </w:pPr>
-          <w:bookmarkStart w:id="3" w:name="_Toc452482700"/>
+          <w:bookmarkStart w:id="2" w:name="_Toc452482700"/>
           <w:r>
             <w:t>Linux</w:t>
           </w:r>
-          <w:bookmarkEnd w:id="3"/>
+          <w:bookmarkEnd w:id="2"/>
         </w:p>
         <w:p>
           <w:r>
@@ -1948,11 +1947,11 @@
               <w:numId w:val="25"/>
             </w:numPr>
           </w:pPr>
-          <w:bookmarkStart w:id="4" w:name="_Toc452482701"/>
+          <w:bookmarkStart w:id="3" w:name="_Toc452482701"/>
           <w:r>
             <w:t>Windows</w:t>
           </w:r>
-          <w:bookmarkEnd w:id="4"/>
+          <w:bookmarkEnd w:id="3"/>
         </w:p>
         <w:p>
           <w:r>
@@ -1971,12 +1970,12 @@
           <w:numId w:val="25"/>
         </w:numPr>
       </w:pPr>
-      <w:bookmarkStart w:id="5" w:name="_Toc452482702"/>
+      <w:bookmarkStart w:id="4" w:name="_Toc452482702"/>
       <w:r>
         <w:lastRenderedPageBreak/>
         <w:t>Fluxo do usuário</w:t>
       </w:r>
-      <w:bookmarkEnd w:id="5"/>
+      <w:bookmarkEnd w:id="4"/>
     </w:p>
     <w:p>
       <w:r>
@@ -2096,19 +2095,7 @@
     </w:p>
     <w:p>
       <w:r>
-        <w:t xml:space="preserve">O cursor </w:t>
-      </w:r>
-      <w:r>
-        <w:t xml:space="preserve">sempre </w:t>
-      </w:r>
-      <w:r>
-        <w:t>estará à disposição esperando a opção desejada</w:t>
-      </w:r>
-      <w:r>
-        <w:t xml:space="preserve"> ser informada pelo usuário</w:t>
-      </w:r>
-      <w:r>
-        <w:t>.</w:t>
+        <w:t>O cursor sempre estará à disposição esperando a opção desejada ser informada pelo usuário.</w:t>
       </w:r>
     </w:p>
     <w:p>
@@ -2124,15 +2111,23 @@
           <w:numId w:val="25"/>
         </w:numPr>
       </w:pPr>
-      <w:bookmarkStart w:id="6" w:name="_Toc452482703"/>
+      <w:bookmarkStart w:id="5" w:name="_Toc452482703"/>
       <w:r>
         <w:t>Gerar Discurso</w:t>
       </w:r>
-      <w:bookmarkEnd w:id="6"/>
+      <w:bookmarkEnd w:id="5"/>
     </w:p>
     <w:p>
       <w:r>
-        <w:t>Para gerar o discurso, o usuário selecionará a opção 1 do sistema conforme indicado no menu, digitando o valor 1 pelo teclado, seguido de enter (↵).</w:t>
+        <w:t xml:space="preserve">Para gerar o discurso, o usuário selecionará a opção 1 do sistema conforme indicado no menu, digitando o valor 1 pelo teclado, seguido de </w:t>
+      </w:r>
+      <w:proofErr w:type="spellStart"/>
+      <w:r>
+        <w:t>enter</w:t>
+      </w:r>
+      <w:proofErr w:type="spellEnd"/>
+      <w:r>
+        <w:t xml:space="preserve"> (↵).</w:t>
       </w:r>
     </w:p>
     <w:p>
@@ -2224,11 +2219,11 @@
           <w:numId w:val="25"/>
         </w:numPr>
       </w:pPr>
-      <w:bookmarkStart w:id="7" w:name="_Toc452482704"/>
+      <w:bookmarkStart w:id="6" w:name="_Toc452482704"/>
       <w:r>
         <w:t>Informando parâmetro de configuração</w:t>
       </w:r>
-      <w:bookmarkEnd w:id="7"/>
+      <w:bookmarkEnd w:id="6"/>
     </w:p>
     <w:p>
       <w:r>
@@ -2464,7 +2459,7 @@
           <w:numId w:val="25"/>
         </w:numPr>
       </w:pPr>
-      <w:bookmarkStart w:id="8" w:name="_Toc452482705"/>
+      <w:bookmarkStart w:id="7" w:name="_Toc452482705"/>
       <w:r>
         <w:t xml:space="preserve">Exibindo </w:t>
       </w:r>
@@ -2474,7 +2469,7 @@
       <w:r>
         <w:t>discurso</w:t>
       </w:r>
-      <w:bookmarkEnd w:id="8"/>
+      <w:bookmarkEnd w:id="7"/>
     </w:p>
     <w:p>
       <w:r>
@@ -2721,10 +2716,15 @@
     </w:p>
     <w:p>
       <w:r>
-        <w:t xml:space="preserve">Para salvar o discurso, selecione a opção 1. Sim, digitando o valor 1 no teclado </w:t>
+        <w:t xml:space="preserve">Para salvar o discurso, selecione a opção 1. Sim, digitando o valor 1 no teclado seguido de </w:t>
       </w:r>
+      <w:proofErr w:type="spellStart"/>
       <w:r>
-        <w:t>seguido de enter (↵).</w:t>
+        <w:t>enter</w:t>
+      </w:r>
+      <w:proofErr w:type="spellEnd"/>
+      <w:r>
+        <w:t xml:space="preserve"> (↵).</w:t>
       </w:r>
     </w:p>
     <w:p>
@@ -2832,19 +2832,7 @@
         <w:rPr>
           <w:noProof/>
         </w:rPr>
-        <w:t xml:space="preserve">Assim que selecionar a </w:t>
-      </w:r>
-      <w:r>
-        <w:rPr>
-          <w:noProof/>
-        </w:rPr>
-        <w:t>opção</w:t>
-      </w:r>
-      <w:r>
-        <w:rPr>
-          <w:noProof/>
-        </w:rPr>
-        <w:t>, poderá retornar ao menu principal precionando qualquer tecla do seu teclado.</w:t>
+        <w:t>Assim que selecionar a opção, poderá retornar ao menu principal precionando qualquer tecla do seu teclado.</w:t>
       </w:r>
     </w:p>
     <w:p>
@@ -2936,10 +2924,15 @@
         </w:drawing>
       </w:r>
       <w:r>
-        <w:t xml:space="preserve">Caso não queira manter o discurso salvo, selecione a opção 2. Não, digitando o valor 2 no teclado </w:t>
+        <w:t xml:space="preserve">Caso não queira manter o discurso salvo, selecione a opção 2. Não, digitando o valor 2 no teclado seguido de </w:t>
       </w:r>
+      <w:proofErr w:type="spellStart"/>
       <w:r>
-        <w:t>seguido de enter (↵).</w:t>
+        <w:t>enter</w:t>
+      </w:r>
+      <w:proofErr w:type="spellEnd"/>
+      <w:r>
+        <w:t xml:space="preserve"> (↵).</w:t>
       </w:r>
     </w:p>
     <w:p>
@@ -2999,7 +2992,7 @@
           <w:noProof/>
         </w:rPr>
       </w:pPr>
-      <w:bookmarkStart w:id="9" w:name="_Toc452482706"/>
+      <w:bookmarkStart w:id="8" w:name="_Toc452482706"/>
       <w:r>
         <w:rPr>
           <w:noProof/>
@@ -3007,29 +3000,19 @@
         <w:lastRenderedPageBreak/>
         <w:t>Consultar discursos armazenados em histórico</w:t>
       </w:r>
-      <w:bookmarkEnd w:id="9"/>
+      <w:bookmarkEnd w:id="8"/>
     </w:p>
     <w:p>
       <w:r>
-        <w:t xml:space="preserve">Para </w:t>
+        <w:t xml:space="preserve">Para consultar um discurso, o usuário selecionará a opção 2 do sistema conforme indicado no menu, digitando o valor 2 pelo teclado, seguido de </w:t>
       </w:r>
+      <w:proofErr w:type="spellStart"/>
       <w:r>
-        <w:t>consultar um discurso</w:t>
+        <w:t>enter</w:t>
       </w:r>
+      <w:proofErr w:type="spellEnd"/>
       <w:r>
-        <w:t xml:space="preserve">, o usuário selecionará a opção </w:t>
-      </w:r>
-      <w:r>
-        <w:t>2</w:t>
-      </w:r>
-      <w:r>
-        <w:t xml:space="preserve"> do sistema conforme indicado no menu, digitando o valor </w:t>
-      </w:r>
-      <w:r>
-        <w:t>2</w:t>
-      </w:r>
-      <w:r>
-        <w:t xml:space="preserve"> pelo teclado, seguido de enter (↵).</w:t>
+        <w:t xml:space="preserve"> (↵).</w:t>
       </w:r>
     </w:p>
     <w:p>
@@ -3117,11 +3100,11 @@
           <w:numId w:val="25"/>
         </w:numPr>
       </w:pPr>
-      <w:bookmarkStart w:id="10" w:name="_Toc452482707"/>
+      <w:bookmarkStart w:id="9" w:name="_Toc452482707"/>
       <w:r>
         <w:t>Escolhendo um discurso para consultar</w:t>
       </w:r>
-      <w:bookmarkEnd w:id="10"/>
+      <w:bookmarkEnd w:id="9"/>
     </w:p>
     <w:p>
       <w:r>
@@ -3540,13 +3523,7 @@
         <w:rPr>
           <w:noProof/>
         </w:rPr>
-        <w:t>precionando qualquer tecla do seu teclado</w:t>
-      </w:r>
-      <w:r>
-        <w:rPr>
-          <w:noProof/>
-        </w:rPr>
-        <w:t>.</w:t>
+        <w:t>precionando qualquer tecla do seu teclado.</w:t>
       </w:r>
     </w:p>
     <w:p>
@@ -3557,12 +3534,12 @@
           <w:numId w:val="25"/>
         </w:numPr>
       </w:pPr>
-      <w:bookmarkStart w:id="11" w:name="_Toc452482708"/>
+      <w:bookmarkStart w:id="10" w:name="_Toc452482708"/>
       <w:r>
         <w:lastRenderedPageBreak/>
         <w:t>Suporte</w:t>
       </w:r>
-      <w:bookmarkEnd w:id="11"/>
+      <w:bookmarkEnd w:id="10"/>
     </w:p>
     <w:p>
       <w:r>
@@ -3570,6 +3547,14 @@
       </w:r>
     </w:p>
     <w:p/>
+    <w:p>
+      <w:r>
+        <w:t>Autor (</w:t>
+      </w:r>
+      <w:r>
+        <w:t>a) deste Manual: Jéssica Pereira</w:t>
+      </w:r>
+    </w:p>
     <w:p>
       <w:r>
         <w:t>Empresa de Desenvolvimento de Software</w:t>
@@ -3584,6 +3569,8 @@
       <w:r>
         <w:t>Limeira - SP</w:t>
       </w:r>
+      <w:bookmarkStart w:id="11" w:name="_GoBack"/>
+      <w:bookmarkEnd w:id="11"/>
     </w:p>
     <w:sectPr>
       <w:headerReference w:type="default" r:id="rId25"/>
@@ -3648,7 +3635,7 @@
       <w:rPr>
         <w:noProof/>
       </w:rPr>
-      <w:t>8</w:t>
+      <w:t>7</w:t>
     </w:r>
     <w:r>
       <w:fldChar w:fldCharType="end"/>
@@ -3720,7 +3707,7 @@
       <w:rPr>
         <w:noProof/>
       </w:rPr>
-      <w:instrText>Suporte</w:instrText>
+      <w:instrText>Fluxo do usuário</w:instrText>
     </w:r>
     <w:r>
       <w:rPr>
@@ -3744,7 +3731,7 @@
       <w:rPr>
         <w:noProof/>
       </w:rPr>
-      <w:instrText>Suporte</w:instrText>
+      <w:instrText>Fluxo do usuário</w:instrText>
     </w:r>
     <w:r>
       <w:rPr>
@@ -3759,7 +3746,7 @@
       <w:rPr>
         <w:noProof/>
       </w:rPr>
-      <w:t>Suporte</w:t>
+      <w:t>Fluxo do usuário</w:t>
     </w:r>
     <w:r>
       <w:fldChar w:fldCharType="end"/>
@@ -20628,6 +20615,8 @@
   <w:rsids>
     <w:rsidRoot w:val="00E6439F"/>
     <w:rsid w:val="00614812"/>
+    <w:rsid w:val="008579F5"/>
+    <w:rsid w:val="009D5920"/>
     <w:rsid w:val="00B9794B"/>
     <w:rsid w:val="00E6439F"/>
   </w:rsids>
@@ -21450,7 +21439,7 @@
 </file>
 
 <file path=customXml/itemProps4.xml><?xml version="1.0" encoding="utf-8"?>
-<ds:datastoreItem xmlns:ds="http://schemas.openxmlformats.org/officeDocument/2006/customXml" ds:itemID="{309A2D6E-4363-4857-B5E5-CE1895EA6D37}">
+<ds:datastoreItem xmlns:ds="http://schemas.openxmlformats.org/officeDocument/2006/customXml" ds:itemID="{99EABC7D-7A37-4BED-BCD6-41DDC76AB067}">
   <ds:schemaRefs>
     <ds:schemaRef ds:uri="http://schemas.openxmlformats.org/officeDocument/2006/bibliography"/>
   </ds:schemaRefs>

</xml_diff>

<commit_message>
Versão final Manual do Usuário
</commit_message>
<xml_diff>
--- a/Documentos/Manual do Usuário.docx
+++ b/Documentos/Manual do Usuário.docx
@@ -25,7 +25,7 @@
               <w:sz w:val="28"/>
               <w:szCs w:val="28"/>
             </w:rPr>
-            <w:t>UNIVERSIDADE ESTADUAL DE CAMPINAS</w:t>
+            <w:t>Empresa de Desenvolvimento de Software</w:t>
           </w:r>
         </w:p>
         <w:p>
@@ -37,7 +37,16 @@
               <w:sz w:val="28"/>
               <w:szCs w:val="28"/>
             </w:rPr>
-            <w:t>Faculdade de Tecnologia Limeira – FT</w:t>
+            <w:t>Faculdade de Tecnologia Unicamp</w:t>
+          </w:r>
+          <w:bookmarkStart w:id="0" w:name="_GoBack"/>
+          <w:bookmarkEnd w:id="0"/>
+          <w:r>
+            <w:rPr>
+              <w:sz w:val="28"/>
+              <w:szCs w:val="28"/>
+            </w:rPr>
+            <w:t xml:space="preserve"> – FT</w:t>
           </w:r>
         </w:p>
         <w:p/>
@@ -49,7 +58,7 @@
             <mc:AlternateContent>
               <mc:Choice Requires="wps">
                 <w:drawing>
-                  <wp:anchor distT="0" distB="0" distL="114300" distR="114300" simplePos="0" relativeHeight="251659264" behindDoc="0" locked="0" layoutInCell="1" allowOverlap="0" wp14:anchorId="53973790" wp14:editId="6B3B69D3">
+                  <wp:anchor distT="0" distB="0" distL="114300" distR="114300" simplePos="0" relativeHeight="251659264" behindDoc="0" locked="0" layoutInCell="1" allowOverlap="0" wp14:anchorId="29A38375" wp14:editId="00F6F095">
                     <wp:simplePos x="0" y="0"/>
                     <wp:positionH relativeFrom="margin">
                       <wp:align>left</wp:align>
@@ -410,7 +419,7 @@
               <w:noProof/>
             </w:rPr>
             <w:drawing>
-              <wp:anchor distT="0" distB="0" distL="114300" distR="114300" simplePos="0" relativeHeight="251660288" behindDoc="1" locked="0" layoutInCell="1" allowOverlap="1" wp14:anchorId="0BDA912A" wp14:editId="5AFFBB18">
+              <wp:anchor distT="0" distB="0" distL="114300" distR="114300" simplePos="0" relativeHeight="251660288" behindDoc="1" locked="0" layoutInCell="1" allowOverlap="1" wp14:anchorId="1C7825C6" wp14:editId="484DE5C3">
                 <wp:simplePos x="0" y="0"/>
                 <wp:positionH relativeFrom="margin">
                   <wp:align>center</wp:align>
@@ -517,7 +526,7 @@
           <w:r>
             <w:fldChar w:fldCharType="separate"/>
           </w:r>
-          <w:hyperlink w:anchor="_Toc452482698" w:history="1">
+          <w:hyperlink w:anchor="_Toc453761729" w:history="1">
             <w:r>
               <w:rPr>
                 <w:rStyle w:val="Hyperlink"/>
@@ -561,7 +570,7 @@
                 <w:noProof/>
                 <w:webHidden/>
               </w:rPr>
-              <w:instrText xml:space="preserve"> PAGEREF _Toc452482698 \h </w:instrText>
+              <w:instrText xml:space="preserve"> PAGEREF _Toc453761729 \h </w:instrText>
             </w:r>
             <w:r>
               <w:rPr>
@@ -608,7 +617,7 @@
               <w:szCs w:val="22"/>
             </w:rPr>
           </w:pPr>
-          <w:hyperlink w:anchor="_Toc452482699" w:history="1">
+          <w:hyperlink w:anchor="_Toc453761730" w:history="1">
             <w:r>
               <w:rPr>
                 <w:rStyle w:val="Hyperlink"/>
@@ -653,7 +662,7 @@
                 <w:noProof/>
                 <w:webHidden/>
               </w:rPr>
-              <w:instrText xml:space="preserve"> PAGEREF _Toc452482699 \h </w:instrText>
+              <w:instrText xml:space="preserve"> PAGEREF _Toc453761730 \h </w:instrText>
             </w:r>
             <w:r>
               <w:rPr>
@@ -700,7 +709,7 @@
               <w:szCs w:val="22"/>
             </w:rPr>
           </w:pPr>
-          <w:hyperlink w:anchor="_Toc452482700" w:history="1">
+          <w:hyperlink w:anchor="_Toc453761731" w:history="1">
             <w:r>
               <w:rPr>
                 <w:rStyle w:val="Hyperlink"/>
@@ -724,7 +733,7 @@
                 <w:rStyle w:val="Hyperlink"/>
                 <w:noProof/>
               </w:rPr>
-              <w:t>Linux</w:t>
+              <w:t>Iniciar o programa</w:t>
             </w:r>
             <w:r>
               <w:rPr>
@@ -745,99 +754,7 @@
                 <w:noProof/>
                 <w:webHidden/>
               </w:rPr>
-              <w:instrText xml:space="preserve"> PAGEREF _Toc452482700 \h </w:instrText>
-            </w:r>
-            <w:r>
-              <w:rPr>
-                <w:noProof/>
-                <w:webHidden/>
-              </w:rPr>
-            </w:r>
-            <w:r>
-              <w:rPr>
-                <w:noProof/>
-                <w:webHidden/>
-              </w:rPr>
-              <w:fldChar w:fldCharType="separate"/>
-            </w:r>
-            <w:r>
-              <w:rPr>
-                <w:noProof/>
-                <w:webHidden/>
-              </w:rPr>
-              <w:t>3</w:t>
-            </w:r>
-            <w:r>
-              <w:rPr>
-                <w:noProof/>
-                <w:webHidden/>
-              </w:rPr>
-              <w:fldChar w:fldCharType="end"/>
-            </w:r>
-          </w:hyperlink>
-        </w:p>
-        <w:p>
-          <w:pPr>
-            <w:pStyle w:val="Sumrio3"/>
-            <w:tabs>
-              <w:tab w:val="left" w:pos="1100"/>
-              <w:tab w:val="right" w:leader="underscore" w:pos="9629"/>
-            </w:tabs>
-            <w:rPr>
-              <w:rFonts w:eastAsiaTheme="minorEastAsia"/>
-              <w:noProof/>
-              <w:color w:val="auto"/>
-              <w:kern w:val="0"/>
-              <w:sz w:val="22"/>
-              <w:szCs w:val="22"/>
-            </w:rPr>
-          </w:pPr>
-          <w:hyperlink w:anchor="_Toc452482701" w:history="1">
-            <w:r>
-              <w:rPr>
-                <w:rStyle w:val="Hyperlink"/>
-                <w:noProof/>
-              </w:rPr>
-              <w:t>1.1.2</w:t>
-            </w:r>
-            <w:r>
-              <w:rPr>
-                <w:rFonts w:eastAsiaTheme="minorEastAsia"/>
-                <w:noProof/>
-                <w:color w:val="auto"/>
-                <w:kern w:val="0"/>
-                <w:sz w:val="22"/>
-                <w:szCs w:val="22"/>
-              </w:rPr>
-              <w:tab/>
-            </w:r>
-            <w:r>
-              <w:rPr>
-                <w:rStyle w:val="Hyperlink"/>
-                <w:noProof/>
-              </w:rPr>
-              <w:t>Windows</w:t>
-            </w:r>
-            <w:r>
-              <w:rPr>
-                <w:noProof/>
-                <w:webHidden/>
-              </w:rPr>
-              <w:tab/>
-            </w:r>
-            <w:r>
-              <w:rPr>
-                <w:noProof/>
-                <w:webHidden/>
-              </w:rPr>
-              <w:fldChar w:fldCharType="begin"/>
-            </w:r>
-            <w:r>
-              <w:rPr>
-                <w:noProof/>
-                <w:webHidden/>
-              </w:rPr>
-              <w:instrText xml:space="preserve"> PAGEREF _Toc452482701 \h </w:instrText>
+              <w:instrText xml:space="preserve"> PAGEREF _Toc453761731 \h </w:instrText>
             </w:r>
             <w:r>
               <w:rPr>
@@ -882,7 +799,7 @@
               <w:szCs w:val="22"/>
             </w:rPr>
           </w:pPr>
-          <w:hyperlink w:anchor="_Toc452482702" w:history="1">
+          <w:hyperlink w:anchor="_Toc453761732" w:history="1">
             <w:r>
               <w:rPr>
                 <w:rStyle w:val="Hyperlink"/>
@@ -926,7 +843,7 @@
                 <w:noProof/>
                 <w:webHidden/>
               </w:rPr>
-              <w:instrText xml:space="preserve"> PAGEREF _Toc452482702 \h </w:instrText>
+              <w:instrText xml:space="preserve"> PAGEREF _Toc453761732 \h </w:instrText>
             </w:r>
             <w:r>
               <w:rPr>
@@ -973,7 +890,7 @@
               <w:szCs w:val="22"/>
             </w:rPr>
           </w:pPr>
-          <w:hyperlink w:anchor="_Toc452482703" w:history="1">
+          <w:hyperlink w:anchor="_Toc453761733" w:history="1">
             <w:r>
               <w:rPr>
                 <w:rStyle w:val="Hyperlink"/>
@@ -1018,7 +935,7 @@
                 <w:noProof/>
                 <w:webHidden/>
               </w:rPr>
-              <w:instrText xml:space="preserve"> PAGEREF _Toc452482703 \h </w:instrText>
+              <w:instrText xml:space="preserve"> PAGEREF _Toc453761733 \h </w:instrText>
             </w:r>
             <w:r>
               <w:rPr>
@@ -1065,7 +982,7 @@
               <w:szCs w:val="22"/>
             </w:rPr>
           </w:pPr>
-          <w:hyperlink w:anchor="_Toc452482704" w:history="1">
+          <w:hyperlink w:anchor="_Toc453761734" w:history="1">
             <w:r>
               <w:rPr>
                 <w:rStyle w:val="Hyperlink"/>
@@ -1110,7 +1027,7 @@
                 <w:noProof/>
                 <w:webHidden/>
               </w:rPr>
-              <w:instrText xml:space="preserve"> PAGEREF _Toc452482704 \h </w:instrText>
+              <w:instrText xml:space="preserve"> PAGEREF _Toc453761734 \h </w:instrText>
             </w:r>
             <w:r>
               <w:rPr>
@@ -1157,7 +1074,7 @@
               <w:szCs w:val="22"/>
             </w:rPr>
           </w:pPr>
-          <w:hyperlink w:anchor="_Toc452482705" w:history="1">
+          <w:hyperlink w:anchor="_Toc453761735" w:history="1">
             <w:r>
               <w:rPr>
                 <w:rStyle w:val="Hyperlink"/>
@@ -1202,7 +1119,7 @@
                 <w:noProof/>
                 <w:webHidden/>
               </w:rPr>
-              <w:instrText xml:space="preserve"> PAGEREF _Toc452482705 \h </w:instrText>
+              <w:instrText xml:space="preserve"> PAGEREF _Toc453761735 \h </w:instrText>
             </w:r>
             <w:r>
               <w:rPr>
@@ -1249,7 +1166,7 @@
               <w:szCs w:val="22"/>
             </w:rPr>
           </w:pPr>
-          <w:hyperlink w:anchor="_Toc452482706" w:history="1">
+          <w:hyperlink w:anchor="_Toc453761736" w:history="1">
             <w:r>
               <w:rPr>
                 <w:rStyle w:val="Hyperlink"/>
@@ -1294,7 +1211,7 @@
                 <w:noProof/>
                 <w:webHidden/>
               </w:rPr>
-              <w:instrText xml:space="preserve"> PAGEREF _Toc452482706 \h </w:instrText>
+              <w:instrText xml:space="preserve"> PAGEREF _Toc453761736 \h </w:instrText>
             </w:r>
             <w:r>
               <w:rPr>
@@ -1341,7 +1258,7 @@
               <w:szCs w:val="22"/>
             </w:rPr>
           </w:pPr>
-          <w:hyperlink w:anchor="_Toc452482707" w:history="1">
+          <w:hyperlink w:anchor="_Toc453761737" w:history="1">
             <w:r>
               <w:rPr>
                 <w:rStyle w:val="Hyperlink"/>
@@ -1386,7 +1303,7 @@
                 <w:noProof/>
                 <w:webHidden/>
               </w:rPr>
-              <w:instrText xml:space="preserve"> PAGEREF _Toc452482707 \h </w:instrText>
+              <w:instrText xml:space="preserve"> PAGEREF _Toc453761737 \h </w:instrText>
             </w:r>
             <w:r>
               <w:rPr>
@@ -1431,7 +1348,7 @@
               <w:szCs w:val="22"/>
             </w:rPr>
           </w:pPr>
-          <w:hyperlink w:anchor="_Toc452482708" w:history="1">
+          <w:hyperlink w:anchor="_Toc453761738" w:history="1">
             <w:r>
               <w:rPr>
                 <w:rStyle w:val="Hyperlink"/>
@@ -1475,7 +1392,7 @@
                 <w:noProof/>
                 <w:webHidden/>
               </w:rPr>
-              <w:instrText xml:space="preserve"> PAGEREF _Toc452482708 \h </w:instrText>
+              <w:instrText xml:space="preserve"> PAGEREF _Toc453761738 \h </w:instrText>
             </w:r>
             <w:r>
               <w:rPr>
@@ -1557,12 +1474,12 @@
           <w:numId w:val="25"/>
         </w:numPr>
       </w:pPr>
-      <w:bookmarkStart w:id="0" w:name="_Toc452482698"/>
+      <w:bookmarkStart w:id="1" w:name="_Toc453761729"/>
       <w:r>
         <w:lastRenderedPageBreak/>
         <w:t>Sobre o software de Produção de Discursos</w:t>
       </w:r>
-      <w:bookmarkEnd w:id="0"/>
+      <w:bookmarkEnd w:id="1"/>
     </w:p>
     <w:p>
       <w:r>
@@ -1598,12 +1515,7 @@
         <w:t>Estas funcionalidades são apresentadas em um menu assim que o usuário inicia o sistema.</w:t>
       </w:r>
     </w:p>
-    <w:p>
-      <w:r>
-        <w:t>A inicialização do sistema varia de acordo com o ambiente operacional, Windows ou Linux. E esta diferença será tratada na Seção 1.1 Ambiente operacional.</w:t>
-      </w:r>
-    </w:p>
-    <w:bookmarkStart w:id="1" w:name="_Toc452482699" w:displacedByCustomXml="next"/>
+    <w:bookmarkStart w:id="2" w:name="_Toc453761730" w:displacedByCustomXml="next"/>
     <w:sdt>
       <w:sdtPr>
         <w:rPr>
@@ -1632,149 +1544,14 @@
           <w:r>
             <w:t>Ambiente Operacional</w:t>
           </w:r>
-          <w:bookmarkEnd w:id="1"/>
+          <w:bookmarkEnd w:id="2"/>
         </w:p>
         <w:p>
           <w:r>
-            <w:t>O sistema é adaptado para dois ambientes operacionais:</w:t>
-          </w:r>
-        </w:p>
-        <w:p>
-          <w:r>
-            <w:t>- Windows</w:t>
-          </w:r>
-        </w:p>
-        <w:p>
-          <w:r>
-            <w:t>- Linux</w:t>
-          </w:r>
-        </w:p>
-        <w:p>
-          <w:r>
-            <w:rPr>
-              <w:noProof/>
-            </w:rPr>
-            <mc:AlternateContent>
-              <mc:Choice Requires="wps">
-                <w:drawing>
-                  <wp:anchor distT="45720" distB="45720" distL="114300" distR="114300" simplePos="0" relativeHeight="251667456" behindDoc="0" locked="0" layoutInCell="1" allowOverlap="1" wp14:anchorId="7BA1221B" wp14:editId="6FA65EAA">
-                    <wp:simplePos x="0" y="0"/>
-                    <wp:positionH relativeFrom="margin">
-                      <wp:posOffset>0</wp:posOffset>
-                    </wp:positionH>
-                    <wp:positionV relativeFrom="paragraph">
-                      <wp:posOffset>399887</wp:posOffset>
-                    </wp:positionV>
-                    <wp:extent cx="307340" cy="353060"/>
-                    <wp:effectExtent l="0" t="0" r="0" b="8890"/>
-                    <wp:wrapSquare wrapText="bothSides"/>
-                    <wp:docPr id="217" name="Caixa de Texto 2"/>
-                    <wp:cNvGraphicFramePr>
-                      <a:graphicFrameLocks xmlns:a="http://schemas.openxmlformats.org/drawingml/2006/main"/>
-                    </wp:cNvGraphicFramePr>
-                    <a:graphic xmlns:a="http://schemas.openxmlformats.org/drawingml/2006/main">
-                      <a:graphicData uri="http://schemas.microsoft.com/office/word/2010/wordprocessingShape">
-                        <wps:wsp>
-                          <wps:cNvSpPr txBox="1">
-                            <a:spLocks noChangeArrowheads="1"/>
-                          </wps:cNvSpPr>
-                          <wps:spPr bwMode="auto">
-                            <a:xfrm>
-                              <a:off x="0" y="0"/>
-                              <a:ext cx="307340" cy="353060"/>
-                            </a:xfrm>
-                            <a:prstGeom prst="rect">
-                              <a:avLst/>
-                            </a:prstGeom>
-                            <a:solidFill>
-                              <a:srgbClr val="FFFFFF"/>
-                            </a:solidFill>
-                            <a:ln w="3175">
-                              <a:noFill/>
-                              <a:miter lim="800000"/>
-                              <a:headEnd/>
-                              <a:tailEnd/>
-                            </a:ln>
-                          </wps:spPr>
-                          <wps:txbx>
-                            <w:txbxContent>
-                              <w:p>
-                                <w:pPr>
-                                  <w:jc w:val="center"/>
-                                  <w:rPr>
-                                    <w:b/>
-                                    <w:color w:val="FF0000"/>
-                                    <w:sz w:val="36"/>
-                                    <w:szCs w:val="36"/>
-                                  </w:rPr>
-                                </w:pPr>
-                                <w:r>
-                                  <w:rPr>
-                                    <w:b/>
-                                    <w:color w:val="FF0000"/>
-                                    <w:sz w:val="36"/>
-                                    <w:szCs w:val="36"/>
-                                  </w:rPr>
-                                  <w:t>!</w:t>
-                                </w:r>
-                              </w:p>
-                            </w:txbxContent>
-                          </wps:txbx>
-                          <wps:bodyPr rot="0" vert="horz" wrap="square" lIns="91440" tIns="45720" rIns="91440" bIns="45720" anchor="ctr" anchorCtr="0">
-                            <a:noAutofit/>
-                          </wps:bodyPr>
-                        </wps:wsp>
-                      </a:graphicData>
-                    </a:graphic>
-                    <wp14:sizeRelH relativeFrom="margin">
-                      <wp14:pctWidth>0</wp14:pctWidth>
-                    </wp14:sizeRelH>
-                    <wp14:sizeRelV relativeFrom="margin">
-                      <wp14:pctHeight>0</wp14:pctHeight>
-                    </wp14:sizeRelV>
-                  </wp:anchor>
-                </w:drawing>
-              </mc:Choice>
-              <mc:Fallback>
-                <w:pict>
-                  <v:shape w14:anchorId="7BA1221B" id="Caixa de Texto 2" o:spid="_x0000_s1027" type="#_x0000_t202" style="position:absolute;margin-left:0;margin-top:31.5pt;width:24.2pt;height:27.8pt;z-index:251667456;visibility:visible;mso-wrap-style:square;mso-width-percent:0;mso-height-percent:0;mso-wrap-distance-left:9pt;mso-wrap-distance-top:3.6pt;mso-wrap-distance-right:9pt;mso-wrap-distance-bottom:3.6pt;mso-position-horizontal:absolute;mso-position-horizontal-relative:margin;mso-position-vertical:absolute;mso-position-vertical-relative:text;mso-width-percent:0;mso-height-percent:0;mso-width-relative:margin;mso-height-relative:margin;v-text-anchor:middle" o:gfxdata="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" stroked="f" strokeweight=".25pt">
-                    <v:textbox>
-                      <w:txbxContent>
-                        <w:p>
-                          <w:pPr>
-                            <w:jc w:val="center"/>
-                            <w:rPr>
-                              <w:b/>
-                              <w:color w:val="FF0000"/>
-                              <w:sz w:val="36"/>
-                              <w:szCs w:val="36"/>
-                            </w:rPr>
-                          </w:pPr>
-                          <w:r>
-                            <w:rPr>
-                              <w:b/>
-                              <w:color w:val="FF0000"/>
-                              <w:sz w:val="36"/>
-                              <w:szCs w:val="36"/>
-                            </w:rPr>
-                            <w:t>!</w:t>
-                          </w:r>
-                        </w:p>
-                      </w:txbxContent>
-                    </v:textbox>
-                    <w10:wrap type="square" anchorx="margin"/>
-                  </v:shape>
-                </w:pict>
-              </mc:Fallback>
-            </mc:AlternateContent>
+            <w:t>O sistema é adaptado para o ambiente operacional Linux</w:t>
           </w:r>
           <w:r>
-            <w:t>O comportamento do programa é idêntico nos dois ambientes, a única diferença, é a forma de iniciar a aplicação.</w:t>
-          </w:r>
-        </w:p>
-        <w:p>
-          <w:r>
-            <w:t>Para que o programa se comporte de maneira esperada, utilize a versão do sistema correspondente ao ambiente operacional.</w:t>
+            <w:t>.</w:t>
           </w:r>
         </w:p>
         <w:p>
@@ -1785,15 +1562,26 @@
               <w:numId w:val="25"/>
             </w:numPr>
           </w:pPr>
-          <w:bookmarkStart w:id="2" w:name="_Toc452482700"/>
+          <w:bookmarkStart w:id="3" w:name="_Toc453761731"/>
           <w:r>
-            <w:t>Linux</w:t>
+            <w:t>Iniciar o programa</w:t>
           </w:r>
-          <w:bookmarkEnd w:id="2"/>
+          <w:bookmarkEnd w:id="3"/>
         </w:p>
         <w:p>
           <w:r>
-            <w:t>Nos sistemas operacionais do ambiente Linux, o sistema deverá ser iniciado pelo terminal do computador.</w:t>
+            <w:t>Nos sistemas operacion</w:t>
+          </w:r>
+          <w:r>
+            <w:t xml:space="preserve">ais do ambiente Linux, os programas são inicializados através de comandos no terminal </w:t>
+          </w:r>
+          <w:r>
+            <w:t>do computador.</w:t>
+          </w:r>
+        </w:p>
+        <w:p>
+          <w:r>
+            <w:t>Para acessar o Software de Produção de discursos:</w:t>
           </w:r>
         </w:p>
         <w:p>
@@ -1939,26 +1727,6 @@
             <w:t>O resultado desses comandos deve ser o sistema inicializado exibindo o menu inicial.</w:t>
           </w:r>
         </w:p>
-        <w:p>
-          <w:pPr>
-            <w:pStyle w:val="Ttulo3"/>
-            <w:numPr>
-              <w:ilvl w:val="2"/>
-              <w:numId w:val="25"/>
-            </w:numPr>
-          </w:pPr>
-          <w:bookmarkStart w:id="3" w:name="_Toc452482701"/>
-          <w:r>
-            <w:t>Windows</w:t>
-          </w:r>
-          <w:bookmarkEnd w:id="3"/>
-        </w:p>
-        <w:p>
-          <w:r>
-            <w:t>Nos sistemas operacionais do ambiente Windows, o sistema deverá ser iniciado com um duplo clique no ícone executável.</w:t>
-          </w:r>
-        </w:p>
-        <w:p/>
         <w:p/>
       </w:sdtContent>
     </w:sdt>
@@ -1970,7 +1738,7 @@
           <w:numId w:val="25"/>
         </w:numPr>
       </w:pPr>
-      <w:bookmarkStart w:id="4" w:name="_Toc452482702"/>
+      <w:bookmarkStart w:id="4" w:name="_Toc453761732"/>
       <w:r>
         <w:lastRenderedPageBreak/>
         <w:t>Fluxo do usuário</w:t>
@@ -2111,7 +1879,7 @@
           <w:numId w:val="25"/>
         </w:numPr>
       </w:pPr>
-      <w:bookmarkStart w:id="5" w:name="_Toc452482703"/>
+      <w:bookmarkStart w:id="5" w:name="_Toc453761733"/>
       <w:r>
         <w:t>Gerar Discurso</w:t>
       </w:r>
@@ -2219,7 +1987,7 @@
           <w:numId w:val="25"/>
         </w:numPr>
       </w:pPr>
-      <w:bookmarkStart w:id="6" w:name="_Toc452482704"/>
+      <w:bookmarkStart w:id="6" w:name="_Toc453761734"/>
       <w:r>
         <w:t>Informando parâmetro de configuração</w:t>
       </w:r>
@@ -2459,7 +2227,7 @@
           <w:numId w:val="25"/>
         </w:numPr>
       </w:pPr>
-      <w:bookmarkStart w:id="7" w:name="_Toc452482705"/>
+      <w:bookmarkStart w:id="7" w:name="_Toc453761735"/>
       <w:r>
         <w:t xml:space="preserve">Exibindo </w:t>
       </w:r>
@@ -2992,7 +2760,7 @@
           <w:noProof/>
         </w:rPr>
       </w:pPr>
-      <w:bookmarkStart w:id="8" w:name="_Toc452482706"/>
+      <w:bookmarkStart w:id="8" w:name="_Toc453761736"/>
       <w:r>
         <w:rPr>
           <w:noProof/>
@@ -3100,7 +2868,7 @@
           <w:numId w:val="25"/>
         </w:numPr>
       </w:pPr>
-      <w:bookmarkStart w:id="9" w:name="_Toc452482707"/>
+      <w:bookmarkStart w:id="9" w:name="_Toc453761737"/>
       <w:r>
         <w:t>Escolhendo um discurso para consultar</w:t>
       </w:r>
@@ -3534,7 +3302,7 @@
           <w:numId w:val="25"/>
         </w:numPr>
       </w:pPr>
-      <w:bookmarkStart w:id="10" w:name="_Toc452482708"/>
+      <w:bookmarkStart w:id="10" w:name="_Toc453761738"/>
       <w:r>
         <w:lastRenderedPageBreak/>
         <w:t>Suporte</w:t>
@@ -3569,8 +3337,6 @@
       <w:r>
         <w:t>Limeira - SP</w:t>
       </w:r>
-      <w:bookmarkStart w:id="11" w:name="_GoBack"/>
-      <w:bookmarkEnd w:id="11"/>
     </w:p>
     <w:sectPr>
       <w:headerReference w:type="default" r:id="rId25"/>
@@ -3635,7 +3401,7 @@
       <w:rPr>
         <w:noProof/>
       </w:rPr>
-      <w:t>7</w:t>
+      <w:t>4</w:t>
     </w:r>
     <w:r>
       <w:fldChar w:fldCharType="end"/>
@@ -20614,6 +20380,8 @@
   </w:compat>
   <w:rsids>
     <w:rsidRoot w:val="00E6439F"/>
+    <w:rsid w:val="00221308"/>
+    <w:rsid w:val="00352DDD"/>
     <w:rsid w:val="00614812"/>
     <w:rsid w:val="008579F5"/>
     <w:rsid w:val="009D5920"/>
@@ -21439,7 +21207,7 @@
 </file>
 
 <file path=customXml/itemProps4.xml><?xml version="1.0" encoding="utf-8"?>
-<ds:datastoreItem xmlns:ds="http://schemas.openxmlformats.org/officeDocument/2006/customXml" ds:itemID="{99EABC7D-7A37-4BED-BCD6-41DDC76AB067}">
+<ds:datastoreItem xmlns:ds="http://schemas.openxmlformats.org/officeDocument/2006/customXml" ds:itemID="{307DD53F-1D12-4EF2-84D9-DEB8483826DF}">
   <ds:schemaRefs>
     <ds:schemaRef ds:uri="http://schemas.openxmlformats.org/officeDocument/2006/bibliography"/>
   </ds:schemaRefs>

</xml_diff>